<commit_message>
Added all src files
</commit_message>
<xml_diff>
--- a/src/docs/TDD_EComm.docx
+++ b/src/docs/TDD_EComm.docx
@@ -785,7 +785,7 @@
         </w:numPr>
       </w:pPr>
       <w:r>
-        <w:t>Column schema validation</w:t>
+        <w:t>Customers with Profit less than 10%</w:t>
       </w:r>
     </w:p>
     <w:p>
@@ -797,7 +797,7 @@
         </w:numPr>
       </w:pPr>
       <w:r>
-        <w:t>Data Assertions like name and phone cleanup</w:t>
+        <w:t>Column schema validation</w:t>
       </w:r>
     </w:p>
     <w:p>
@@ -809,7 +809,7 @@
         </w:numPr>
       </w:pPr>
       <w:r>
-        <w:t>Address parsing correctness</w:t>
+        <w:t>Data Assertions like name and phone cleanup</w:t>
       </w:r>
     </w:p>
     <w:p>
@@ -821,6 +821,18 @@
         </w:numPr>
       </w:pPr>
       <w:r>
+        <w:t>Address parsing correctness</w:t>
+      </w:r>
+    </w:p>
+    <w:p>
+      <w:pPr>
+        <w:pStyle w:val="ListParagraph"/>
+        <w:numPr>
+          <w:ilvl w:val="2"/>
+          <w:numId w:val="6"/>
+        </w:numPr>
+      </w:pPr>
+      <w:r>
         <w:t>Filtering bad data</w:t>
       </w:r>
     </w:p>
@@ -1520,6 +1532,21 @@
         <w:br/>
         <w:t xml:space="preserve">                          |--- docs/</w:t>
       </w:r>
+    </w:p>
+    <w:p>
+      <w:pPr>
+        <w:rPr>
+          <w:sz w:val="26"/>
+          <w:szCs w:val="26"/>
+        </w:rPr>
+      </w:pPr>
+      <w:r>
+        <w:rPr>
+          <w:sz w:val="26"/>
+          <w:szCs w:val="26"/>
+        </w:rPr>
+        <w:t xml:space="preserve">                        main.py</w:t>
+      </w:r>
       <w:r>
         <w:rPr>
           <w:sz w:val="26"/>
@@ -1579,6 +1606,26 @@
         </w:numPr>
       </w:pPr>
       <w:r>
+        <w:t xml:space="preserve">Add main.py to orchestrate and </w:t>
+      </w:r>
+      <w:proofErr w:type="spellStart"/>
+      <w:r>
+        <w:t>resuse</w:t>
+      </w:r>
+      <w:proofErr w:type="spellEnd"/>
+      <w:r>
+        <w:t xml:space="preserve"> the modules</w:t>
+      </w:r>
+    </w:p>
+    <w:p>
+      <w:pPr>
+        <w:pStyle w:val="ListParagraph"/>
+        <w:numPr>
+          <w:ilvl w:val="0"/>
+          <w:numId w:val="4"/>
+        </w:numPr>
+      </w:pPr>
+      <w:r>
         <w:t>Improve the TDD approach</w:t>
       </w:r>
     </w:p>
@@ -1589,6 +1636,88 @@
           <w:ilvl w:val="0"/>
           <w:numId w:val="4"/>
         </w:numPr>
+      </w:pPr>
+      <w:r>
+        <w:t xml:space="preserve">Add environment variables and runtime parameters like source and target tables , </w:t>
+      </w:r>
+      <w:proofErr w:type="spellStart"/>
+      <w:r>
+        <w:t>filepath</w:t>
+      </w:r>
+      <w:proofErr w:type="spellEnd"/>
+      <w:r>
+        <w:t xml:space="preserve"> </w:t>
+      </w:r>
+    </w:p>
+    <w:p>
+      <w:pPr>
+        <w:pStyle w:val="ListParagraph"/>
+        <w:numPr>
+          <w:ilvl w:val="0"/>
+          <w:numId w:val="4"/>
+        </w:numPr>
+      </w:pPr>
+      <w:r>
+        <w:t>Segregate gold table notebooks and add into Gold folder</w:t>
+      </w:r>
+    </w:p>
+    <w:p>
+      <w:pPr>
+        <w:pStyle w:val="ListParagraph"/>
+        <w:numPr>
+          <w:ilvl w:val="0"/>
+          <w:numId w:val="4"/>
+        </w:numPr>
+      </w:pPr>
+      <w:r>
+        <w:t xml:space="preserve">Move from </w:t>
+      </w:r>
+      <w:proofErr w:type="spellStart"/>
+      <w:r>
+        <w:t>Databricks</w:t>
+      </w:r>
+      <w:proofErr w:type="spellEnd"/>
+      <w:r>
+        <w:t xml:space="preserve"> Community to Enterprise edition leveraging functionalities</w:t>
+      </w:r>
+    </w:p>
+    <w:p>
+      <w:pPr>
+        <w:pStyle w:val="ListParagraph"/>
+        <w:numPr>
+          <w:ilvl w:val="0"/>
+          <w:numId w:val="4"/>
+        </w:numPr>
+      </w:pPr>
+      <w:r>
+        <w:t>Refine and functionalise modular classes and incorporate it in the current methodology</w:t>
+      </w:r>
+    </w:p>
+    <w:p>
+      <w:pPr>
+        <w:pStyle w:val="ListParagraph"/>
+        <w:numPr>
+          <w:ilvl w:val="0"/>
+          <w:numId w:val="4"/>
+        </w:numPr>
+      </w:pPr>
+      <w:r>
+        <w:t xml:space="preserve">Apply incremental logic </w:t>
+      </w:r>
+      <w:r>
+        <w:t xml:space="preserve">and SCDs </w:t>
+      </w:r>
+      <w:r>
+        <w:t>using Change Data Feed feature for Data loads</w:t>
+      </w:r>
+    </w:p>
+    <w:p>
+      <w:pPr>
+        <w:pStyle w:val="ListParagraph"/>
+        <w:numPr>
+          <w:ilvl w:val="0"/>
+          <w:numId w:val="4"/>
+        </w:numPr>
         <w:rPr>
           <w:u w:val="single"/>
         </w:rPr>
@@ -1780,42 +1909,15 @@
     </w:p>
     <w:p>
       <w:pPr>
-        <w:ind w:left="360"/>
-      </w:pPr>
-    </w:p>
-    <w:p>
-      <w:pPr>
-        <w:rPr>
-          <w:b/>
-        </w:rPr>
-      </w:pPr>
-    </w:p>
-    <w:p>
-      <w:pPr>
-        <w:ind w:left="1800"/>
-      </w:pPr>
-    </w:p>
-    <w:p>
-      <w:r>
-        <w:t xml:space="preserve"> </w:t>
-      </w:r>
-    </w:p>
-    <w:p>
-      <w:pPr>
-        <w:pStyle w:val="ListParagraph"/>
-        <w:ind w:left="1080"/>
-      </w:pPr>
-    </w:p>
-    <w:p>
-      <w:pPr>
-        <w:pStyle w:val="ListParagraph"/>
-      </w:pPr>
-    </w:p>
-    <w:p>
-      <w:pPr>
-        <w:pStyle w:val="ListParagraph"/>
-      </w:pPr>
-      <w:r>
+        <w:pStyle w:val="ListParagraph"/>
+      </w:pPr>
+    </w:p>
+    <w:p>
+      <w:pPr>
+        <w:pStyle w:val="ListParagraph"/>
+      </w:pPr>
+      <w:r>
+        <w:lastRenderedPageBreak/>
         <w:br/>
       </w:r>
     </w:p>

</xml_diff>

<commit_message>
Updated code with logger level and edge cases
</commit_message>
<xml_diff>
--- a/src/docs/TDD_EComm.docx
+++ b/src/docs/TDD_EComm.docx
@@ -1280,6 +1280,21 @@
       <w:r>
         <w:t>Try-Except in File Readers</w:t>
       </w:r>
+      <w:r>
+        <w:t xml:space="preserve"> and Transformations</w:t>
+      </w:r>
+    </w:p>
+    <w:p>
+      <w:pPr>
+        <w:pStyle w:val="ListParagraph"/>
+        <w:numPr>
+          <w:ilvl w:val="0"/>
+          <w:numId w:val="4"/>
+        </w:numPr>
+      </w:pPr>
+      <w:r>
+        <w:t>Logging levels</w:t>
+      </w:r>
     </w:p>
     <w:p>
       <w:pPr>
@@ -1386,7 +1401,6 @@
           <w:sz w:val="26"/>
           <w:szCs w:val="26"/>
         </w:rPr>
-        <w:lastRenderedPageBreak/>
         <w:t xml:space="preserve">     8</w:t>
       </w:r>
       <w:r>
@@ -1909,6 +1923,7 @@
     </w:p>
     <w:p>
       <w:r>
+        <w:lastRenderedPageBreak/>
         <w:br/>
       </w:r>
     </w:p>

</xml_diff>